<commit_message>
Se realizaron nuevos requerimienos y mejoras
Totalizar en dinero por departamento y general la herramienta.
Totalizar la herramienta en cantidad de piezas por trabajador,
departamento y general.
Se soluciono query de consulta en consulta_ficha1.php y consulta_ficha2.php.
En modificaciones de de herramientas se agrego el boton de enviar, el cual
realiza la multiplicacion.
</commit_message>
<xml_diff>
--- a/requerimientos/Requerimientos de la nueva BD Almacén General.docx
+++ b/requerimientos/Requerimientos de la nueva BD Almacén General.docx
@@ -715,203 +715,219 @@
         <w:rPr>
           <w:sz w:val="24"/>
         </w:rPr>
-        <w:t>Nuevos Requerimientos:</w:t>
-      </w:r>
-    </w:p>
-    <w:p>
-      <w:pPr>
-        <w:pStyle w:val="Prrafodelista"/>
-        <w:numPr>
-          <w:ilvl w:val="0"/>
-          <w:numId w:val="1"/>
-        </w:numPr>
-        <w:rPr>
-          <w:color w:val="5B9BD5" w:themeColor="accent1"/>
-          <w:sz w:val="24"/>
-        </w:rPr>
-      </w:pPr>
-      <w:r>
-        <w:rPr>
-          <w:color w:val="5B9BD5" w:themeColor="accent1"/>
-          <w:sz w:val="24"/>
-        </w:rPr>
-        <w:t>Poner total en dinero de herramienta</w:t>
-      </w:r>
-      <w:r>
-        <w:rPr>
-          <w:color w:val="5B9BD5" w:themeColor="accent1"/>
-          <w:sz w:val="24"/>
-        </w:rPr>
-        <w:t xml:space="preserve">s </w:t>
-      </w:r>
-      <w:r>
-        <w:rPr>
-          <w:color w:val="5B9BD5" w:themeColor="accent1"/>
-          <w:sz w:val="24"/>
-        </w:rPr>
-        <w:t>(TODOS)</w:t>
-      </w:r>
-    </w:p>
-    <w:p>
-      <w:pPr>
-        <w:pStyle w:val="Prrafodelista"/>
-        <w:numPr>
-          <w:ilvl w:val="0"/>
-          <w:numId w:val="1"/>
-        </w:numPr>
-        <w:rPr>
-          <w:color w:val="5B9BD5" w:themeColor="accent1"/>
-          <w:sz w:val="24"/>
-        </w:rPr>
-      </w:pPr>
-      <w:r>
-        <w:rPr>
-          <w:color w:val="5B9BD5" w:themeColor="accent1"/>
-          <w:sz w:val="24"/>
-        </w:rPr>
-        <w:t>Totalizar cuánto dinero tiene en resguardo el trabajador</w:t>
-      </w:r>
-      <w:r>
-        <w:rPr>
-          <w:color w:val="5B9BD5" w:themeColor="accent1"/>
-          <w:sz w:val="24"/>
-        </w:rPr>
-        <w:t xml:space="preserve"> </w:t>
-      </w:r>
-      <w:r>
-        <w:rPr>
-          <w:color w:val="5B9BD5" w:themeColor="accent1"/>
-          <w:sz w:val="24"/>
-        </w:rPr>
-        <w:t>(TODOS)</w:t>
-      </w:r>
-    </w:p>
-    <w:p>
-      <w:pPr>
-        <w:pStyle w:val="Prrafodelista"/>
-        <w:numPr>
-          <w:ilvl w:val="0"/>
-          <w:numId w:val="1"/>
-        </w:numPr>
-        <w:rPr>
-          <w:color w:val="5B9BD5" w:themeColor="accent1"/>
-          <w:sz w:val="24"/>
-        </w:rPr>
-      </w:pPr>
-      <w:r>
-        <w:rPr>
-          <w:color w:val="5B9BD5" w:themeColor="accent1"/>
-          <w:sz w:val="24"/>
-        </w:rPr>
-        <w:t xml:space="preserve">Importar la base de datos del SAP de las herramientas </w:t>
-      </w:r>
-      <w:r>
-        <w:rPr>
-          <w:color w:val="5B9BD5" w:themeColor="accent1"/>
-          <w:sz w:val="24"/>
-        </w:rPr>
-        <w:t>(TODOS)</w:t>
-      </w:r>
-    </w:p>
-    <w:p>
-      <w:pPr>
-        <w:pStyle w:val="Prrafodelista"/>
-        <w:numPr>
-          <w:ilvl w:val="0"/>
-          <w:numId w:val="1"/>
-        </w:numPr>
-        <w:rPr>
-          <w:color w:val="5B9BD5" w:themeColor="accent1"/>
-          <w:sz w:val="24"/>
-        </w:rPr>
-      </w:pPr>
-      <w:r>
-        <w:rPr>
-          <w:color w:val="5B9BD5" w:themeColor="accent1"/>
-          <w:sz w:val="24"/>
-        </w:rPr>
-        <w:t xml:space="preserve">Poner un buscador de claves </w:t>
-      </w:r>
-      <w:r>
-        <w:rPr>
-          <w:color w:val="5B9BD5" w:themeColor="accent1"/>
-          <w:sz w:val="24"/>
-        </w:rPr>
-        <w:t>(TODOS)</w:t>
-      </w:r>
-    </w:p>
-    <w:p>
-      <w:pPr>
-        <w:pStyle w:val="Prrafodelista"/>
-        <w:numPr>
-          <w:ilvl w:val="0"/>
-          <w:numId w:val="1"/>
-        </w:numPr>
-        <w:rPr>
-          <w:color w:val="5B9BD5" w:themeColor="accent1"/>
-          <w:sz w:val="24"/>
-        </w:rPr>
-      </w:pPr>
-      <w:r>
-        <w:rPr>
-          <w:color w:val="5B9BD5" w:themeColor="accent1"/>
-          <w:sz w:val="24"/>
-        </w:rPr>
-        <w:t xml:space="preserve">Consultas de herramientas </w:t>
-      </w:r>
-      <w:r>
-        <w:rPr>
-          <w:color w:val="5B9BD5" w:themeColor="accent1"/>
-          <w:sz w:val="24"/>
-        </w:rPr>
-        <w:t>(TODOS)</w:t>
-      </w:r>
-    </w:p>
-    <w:p>
-      <w:pPr>
-        <w:pStyle w:val="Prrafodelista"/>
-        <w:numPr>
-          <w:ilvl w:val="0"/>
-          <w:numId w:val="1"/>
-        </w:numPr>
-        <w:rPr>
-          <w:color w:val="5B9BD5" w:themeColor="accent1"/>
-          <w:sz w:val="24"/>
-        </w:rPr>
-      </w:pPr>
-      <w:r>
-        <w:rPr>
-          <w:color w:val="5B9BD5" w:themeColor="accent1"/>
-          <w:sz w:val="24"/>
-        </w:rPr>
-        <w:t xml:space="preserve">Modificación de herramientas </w:t>
-      </w:r>
-      <w:r>
-        <w:rPr>
-          <w:color w:val="5B9BD5" w:themeColor="accent1"/>
-          <w:sz w:val="24"/>
-        </w:rPr>
-        <w:t>(TODOS)</w:t>
+        <w:t>Nuevos Requerimientos: V.2.5</w:t>
+      </w:r>
+    </w:p>
+    <w:p>
+      <w:pPr>
+        <w:pStyle w:val="Prrafodelista"/>
+        <w:numPr>
+          <w:ilvl w:val="0"/>
+          <w:numId w:val="3"/>
+        </w:numPr>
+        <w:spacing w:line="256" w:lineRule="auto"/>
+        <w:rPr>
+          <w:color w:val="5B9BD5" w:themeColor="accent1"/>
+          <w:sz w:val="24"/>
+        </w:rPr>
+      </w:pPr>
+      <w:r>
+        <w:rPr>
+          <w:color w:val="5B9BD5" w:themeColor="accent1"/>
+          <w:sz w:val="24"/>
+        </w:rPr>
+        <w:t>Poner total en dinero de herramientas (TODOS)</w:t>
+      </w:r>
+    </w:p>
+    <w:p>
+      <w:pPr>
+        <w:pStyle w:val="Prrafodelista"/>
+        <w:numPr>
+          <w:ilvl w:val="0"/>
+          <w:numId w:val="3"/>
+        </w:numPr>
+        <w:spacing w:line="256" w:lineRule="auto"/>
+        <w:rPr>
+          <w:color w:val="5B9BD5" w:themeColor="accent1"/>
+          <w:sz w:val="24"/>
+        </w:rPr>
+      </w:pPr>
+      <w:r>
+        <w:rPr>
+          <w:color w:val="5B9BD5" w:themeColor="accent1"/>
+          <w:sz w:val="24"/>
+        </w:rPr>
+        <w:t>Totalizar cuánto dinero tiene en resguardo el trabajador (TODOS)</w:t>
+      </w:r>
+    </w:p>
+    <w:p>
+      <w:pPr>
+        <w:pStyle w:val="Prrafodelista"/>
+        <w:numPr>
+          <w:ilvl w:val="0"/>
+          <w:numId w:val="3"/>
+        </w:numPr>
+        <w:spacing w:line="256" w:lineRule="auto"/>
+        <w:rPr>
+          <w:color w:val="5B9BD5" w:themeColor="accent1"/>
+          <w:sz w:val="24"/>
+        </w:rPr>
+      </w:pPr>
+      <w:r>
+        <w:rPr>
+          <w:color w:val="5B9BD5" w:themeColor="accent1"/>
+          <w:sz w:val="24"/>
+        </w:rPr>
+        <w:t>Importar la base de datos del SAP de las herramientas (TODOS)</w:t>
+      </w:r>
+    </w:p>
+    <w:p>
+      <w:pPr>
+        <w:pStyle w:val="Prrafodelista"/>
+        <w:numPr>
+          <w:ilvl w:val="0"/>
+          <w:numId w:val="3"/>
+        </w:numPr>
+        <w:spacing w:line="256" w:lineRule="auto"/>
+        <w:rPr>
+          <w:color w:val="5B9BD5" w:themeColor="accent1"/>
+          <w:sz w:val="24"/>
+        </w:rPr>
+      </w:pPr>
+      <w:r>
+        <w:rPr>
+          <w:color w:val="5B9BD5" w:themeColor="accent1"/>
+          <w:sz w:val="24"/>
+        </w:rPr>
+        <w:t>Poner un buscador de claves (TODOS)</w:t>
+      </w:r>
+    </w:p>
+    <w:p>
+      <w:pPr>
+        <w:pStyle w:val="Prrafodelista"/>
+        <w:numPr>
+          <w:ilvl w:val="0"/>
+          <w:numId w:val="3"/>
+        </w:numPr>
+        <w:spacing w:line="256" w:lineRule="auto"/>
+        <w:rPr>
+          <w:color w:val="5B9BD5" w:themeColor="accent1"/>
+          <w:sz w:val="24"/>
+        </w:rPr>
+      </w:pPr>
+      <w:r>
+        <w:rPr>
+          <w:color w:val="5B9BD5" w:themeColor="accent1"/>
+          <w:sz w:val="24"/>
+        </w:rPr>
+        <w:t>Consultas de herramientas (TODOS)</w:t>
+      </w:r>
+    </w:p>
+    <w:p>
+      <w:pPr>
+        <w:pStyle w:val="Prrafodelista"/>
+        <w:numPr>
+          <w:ilvl w:val="0"/>
+          <w:numId w:val="3"/>
+        </w:numPr>
+        <w:spacing w:line="256" w:lineRule="auto"/>
+        <w:rPr>
+          <w:color w:val="5B9BD5" w:themeColor="accent1"/>
+          <w:sz w:val="24"/>
+        </w:rPr>
+      </w:pPr>
+      <w:r>
+        <w:rPr>
+          <w:color w:val="5B9BD5" w:themeColor="accent1"/>
+          <w:sz w:val="24"/>
+        </w:rPr>
+        <w:t>Modificación de herramientas (TODOS)</w:t>
+      </w:r>
+    </w:p>
+    <w:p>
+      <w:pPr>
+        <w:pStyle w:val="Prrafodelista"/>
+        <w:numPr>
+          <w:ilvl w:val="0"/>
+          <w:numId w:val="3"/>
+        </w:numPr>
+        <w:spacing w:line="256" w:lineRule="auto"/>
+        <w:rPr>
+          <w:color w:val="5B9BD5" w:themeColor="accent1"/>
+          <w:sz w:val="24"/>
+        </w:rPr>
+      </w:pPr>
+      <w:r>
+        <w:rPr>
+          <w:color w:val="5B9BD5" w:themeColor="accent1"/>
+          <w:sz w:val="24"/>
+        </w:rPr>
+        <w:t>Totalizar en dinero por trabajador, departamento y en general</w:t>
+      </w:r>
+    </w:p>
+    <w:p>
+      <w:pPr>
+        <w:pStyle w:val="Prrafodelista"/>
+        <w:numPr>
+          <w:ilvl w:val="0"/>
+          <w:numId w:val="3"/>
+        </w:numPr>
+        <w:spacing w:line="256" w:lineRule="auto"/>
+        <w:rPr>
+          <w:color w:val="5B9BD5" w:themeColor="accent1"/>
+          <w:sz w:val="24"/>
+        </w:rPr>
+      </w:pPr>
+      <w:r>
+        <w:rPr>
+          <w:color w:val="5B9BD5" w:themeColor="accent1"/>
+          <w:sz w:val="24"/>
+        </w:rPr>
+        <w:t>Totalizar las herramientas por trabajador, departamento y general</w:t>
+      </w:r>
+    </w:p>
+    <w:p>
+      <w:pPr>
+        <w:pStyle w:val="Prrafodelista"/>
+        <w:numPr>
+          <w:ilvl w:val="0"/>
+          <w:numId w:val="3"/>
+        </w:numPr>
+        <w:spacing w:line="256" w:lineRule="auto"/>
+        <w:rPr>
+          <w:color w:val="5B9BD5" w:themeColor="accent1"/>
+          <w:sz w:val="24"/>
+        </w:rPr>
+      </w:pPr>
+      <w:r>
+        <w:rPr>
+          <w:color w:val="5B9BD5" w:themeColor="accent1"/>
+          <w:sz w:val="24"/>
+        </w:rPr>
+        <w:t>Se solucionó query de consulta en consulta_ficha1.php y consulta_ficha2.php</w:t>
+      </w:r>
+    </w:p>
+    <w:p>
+      <w:pPr>
+        <w:pStyle w:val="Prrafodelista"/>
+        <w:numPr>
+          <w:ilvl w:val="0"/>
+          <w:numId w:val="3"/>
+        </w:numPr>
+        <w:spacing w:line="256" w:lineRule="auto"/>
+        <w:rPr>
+          <w:sz w:val="24"/>
+        </w:rPr>
+      </w:pPr>
+      <w:r>
+        <w:rPr>
+          <w:color w:val="5B9BD5" w:themeColor="accent1"/>
+          <w:sz w:val="24"/>
+        </w:rPr>
+        <w:t>En modificaciones se agregó botón de enviar para la operación de multiplicación</w:t>
       </w:r>
       <w:bookmarkStart w:id="0" w:name="_GoBack"/>
       <w:bookmarkEnd w:id="0"/>
-    </w:p>
-    <w:p>
-      <w:pPr>
-        <w:tabs>
-          <w:tab w:val="left" w:pos="6000"/>
-        </w:tabs>
-        <w:rPr>
-          <w:sz w:val="24"/>
-        </w:rPr>
-      </w:pPr>
-    </w:p>
-    <w:p>
-      <w:pPr>
-        <w:rPr>
-          <w:sz w:val="24"/>
-        </w:rPr>
-      </w:pPr>
     </w:p>
     <w:sectPr>
       <w:pgSz w:w="12240" w:h="15840"/>
@@ -1156,6 +1172,18 @@
   </w:num>
   <w:num w:numId="2">
     <w:abstractNumId w:val="0"/>
+  </w:num>
+  <w:num w:numId="3">
+    <w:abstractNumId w:val="1"/>
+    <w:lvlOverride w:ilvl="0"/>
+    <w:lvlOverride w:ilvl="1"/>
+    <w:lvlOverride w:ilvl="2"/>
+    <w:lvlOverride w:ilvl="3"/>
+    <w:lvlOverride w:ilvl="4"/>
+    <w:lvlOverride w:ilvl="5"/>
+    <w:lvlOverride w:ilvl="6"/>
+    <w:lvlOverride w:ilvl="7"/>
+    <w:lvlOverride w:ilvl="8"/>
   </w:num>
 </w:numbering>
 </file>

</xml_diff>